<commit_message>
Documentation update v2 (#8)
</commit_message>
<xml_diff>
--- a/docs/task.docx
+++ b/docs/task.docx
@@ -1,6 +1,6 @@
 
 <file path=word/document.xml><?xml version="1.0" encoding="utf-8"?>
-<w:document xmlns:wpc="http://schemas.microsoft.com/office/word/2010/wordprocessingCanvas" xmlns:cx="http://schemas.microsoft.com/office/drawing/2014/chartex" xmlns:cx1="http://schemas.microsoft.com/office/drawing/2015/9/8/chartex" xmlns:cx2="http://schemas.microsoft.com/office/drawing/2015/10/21/chartex" xmlns:cx3="http://schemas.microsoft.com/office/drawing/2016/5/9/chartex" xmlns:cx4="http://schemas.microsoft.com/office/drawing/2016/5/10/chartex" xmlns:cx5="http://schemas.microsoft.com/office/drawing/2016/5/11/chartex" xmlns:cx6="http://schemas.microsoft.com/office/drawing/2016/5/12/chartex" xmlns:cx7="http://schemas.microsoft.com/office/drawing/2016/5/13/chartex" xmlns:cx8="http://schemas.microsoft.com/office/drawing/2016/5/14/chartex" xmlns:mc="http://schemas.openxmlformats.org/markup-compatibility/2006" xmlns:aink="http://schemas.microsoft.com/office/drawing/2016/ink" xmlns:am3d="http://schemas.microsoft.com/office/drawing/2017/model3d" xmlns:o="urn:schemas-microsoft-com:office:office" xmlns:r="http://schemas.openxmlformats.org/officeDocument/2006/relationships" xmlns:m="http://schemas.openxmlformats.org/officeDocument/2006/math" xmlns:v="urn:schemas-microsoft-com:vml" xmlns:wp14="http://schemas.microsoft.com/office/word/2010/wordprocessingDrawing" xmlns:wp="http://schemas.openxmlformats.org/drawingml/2006/wordprocessingDrawing" xmlns:w10="urn:schemas-microsoft-com:office:word" xmlns:w="http://schemas.openxmlformats.org/wordprocessingml/2006/main" xmlns:w14="http://schemas.microsoft.com/office/word/2010/wordml" xmlns:w15="http://schemas.microsoft.com/office/word/2012/wordml" xmlns:w16cid="http://schemas.microsoft.com/office/word/2016/wordml/cid" xmlns:w16se="http://schemas.microsoft.com/office/word/2015/wordml/symex" xmlns:wpg="http://schemas.microsoft.com/office/word/2010/wordprocessingGroup" xmlns:wpi="http://schemas.microsoft.com/office/word/2010/wordprocessingInk" xmlns:wne="http://schemas.microsoft.com/office/word/2006/wordml" xmlns:wps="http://schemas.microsoft.com/office/word/2010/wordprocessingShape" mc:Ignorable="w14 w15 w16se w16cid wp14">
+<w:document xmlns:wpc="http://schemas.microsoft.com/office/word/2010/wordprocessingCanvas" xmlns:cx="http://schemas.microsoft.com/office/drawing/2014/chartex" xmlns:cx1="http://schemas.microsoft.com/office/drawing/2015/9/8/chartex" xmlns:cx2="http://schemas.microsoft.com/office/drawing/2015/10/21/chartex" xmlns:cx3="http://schemas.microsoft.com/office/drawing/2016/5/9/chartex" xmlns:cx4="http://schemas.microsoft.com/office/drawing/2016/5/10/chartex" xmlns:cx5="http://schemas.microsoft.com/office/drawing/2016/5/11/chartex" xmlns:cx6="http://schemas.microsoft.com/office/drawing/2016/5/12/chartex" xmlns:cx7="http://schemas.microsoft.com/office/drawing/2016/5/13/chartex" xmlns:cx8="http://schemas.microsoft.com/office/drawing/2016/5/14/chartex" xmlns:mc="http://schemas.openxmlformats.org/markup-compatibility/2006" xmlns:aink="http://schemas.microsoft.com/office/drawing/2016/ink" xmlns:am3d="http://schemas.microsoft.com/office/drawing/2017/model3d" xmlns:o="urn:schemas-microsoft-com:office:office" xmlns:r="http://schemas.openxmlformats.org/officeDocument/2006/relationships" xmlns:m="http://schemas.openxmlformats.org/officeDocument/2006/math" xmlns:v="urn:schemas-microsoft-com:vml" xmlns:wp14="http://schemas.microsoft.com/office/word/2010/wordprocessingDrawing" xmlns:wp="http://schemas.openxmlformats.org/drawingml/2006/wordprocessingDrawing" xmlns:w10="urn:schemas-microsoft-com:office:word" xmlns:w="http://schemas.openxmlformats.org/wordprocessingml/2006/main" xmlns:w14="http://schemas.microsoft.com/office/word/2010/wordml" xmlns:w15="http://schemas.microsoft.com/office/word/2012/wordml" xmlns:w16cex="http://schemas.microsoft.com/office/word/2018/wordml/cex" xmlns:w16cid="http://schemas.microsoft.com/office/word/2016/wordml/cid" xmlns:w16="http://schemas.microsoft.com/office/word/2018/wordml" xmlns:w16se="http://schemas.microsoft.com/office/word/2015/wordml/symex" xmlns:wpg="http://schemas.microsoft.com/office/word/2010/wordprocessingGroup" xmlns:wpi="http://schemas.microsoft.com/office/word/2010/wordprocessingInk" xmlns:wne="http://schemas.microsoft.com/office/word/2006/wordml" xmlns:wps="http://schemas.microsoft.com/office/word/2010/wordprocessingShape" mc:Ignorable="w14 w15 w16se w16cid w16 w16cex wp14">
   <w:body>
     <w:p>
       <w:pPr>
@@ -202,8 +202,6 @@
         </w:rPr>
         <w:t xml:space="preserve">. Основная цель – не дать вражеским юнитам пробраться к вашей базе и уничтожить её. </w:t>
       </w:r>
-      <w:bookmarkStart w:id="0" w:name="_GoBack"/>
-      <w:bookmarkEnd w:id="0"/>
     </w:p>
     <w:p>
       <w:pPr>
@@ -404,14 +402,16 @@
         <w:lastRenderedPageBreak/>
         <w:t xml:space="preserve">Класс </w:t>
       </w:r>
-      <w:r>
-        <w:rPr>
-          <w:sz w:val="40"/>
-          <w:szCs w:val="40"/>
-          <w:lang w:val="en-US"/>
-        </w:rPr>
-        <w:t>Unit</w:t>
-      </w:r>
+      <w:proofErr w:type="spellStart"/>
+      <w:r>
+        <w:rPr>
+          <w:sz w:val="40"/>
+          <w:szCs w:val="40"/>
+          <w:lang w:val="en-US"/>
+        </w:rPr>
+        <w:t>BlankEnemy</w:t>
+      </w:r>
+      <w:proofErr w:type="spellEnd"/>
       <w:r>
         <w:rPr>
           <w:sz w:val="40"/>
@@ -452,7 +452,7 @@
           <w:szCs w:val="40"/>
           <w:lang w:val="en-US"/>
         </w:rPr>
-        <w:t>Sentry</w:t>
+        <w:t>Unit</w:t>
       </w:r>
       <w:r>
         <w:rPr>
@@ -478,14 +478,448 @@
         <w:rPr>
           <w:sz w:val="40"/>
           <w:szCs w:val="40"/>
-          <w:lang w:val="en-US"/>
-        </w:rPr>
-        <w:t>…</w:t>
+        </w:rPr>
+        <w:t xml:space="preserve">Класс </w:t>
+      </w:r>
+      <w:r>
+        <w:rPr>
+          <w:sz w:val="40"/>
+          <w:szCs w:val="40"/>
+          <w:lang w:val="en-US"/>
+        </w:rPr>
+        <w:t>Grid</w:t>
+      </w:r>
+      <w:r>
+        <w:rPr>
+          <w:sz w:val="40"/>
+          <w:szCs w:val="40"/>
+        </w:rPr>
+        <w:t xml:space="preserve"> – </w:t>
+      </w:r>
+      <w:r>
+        <w:rPr>
+          <w:sz w:val="40"/>
+          <w:szCs w:val="40"/>
+        </w:rPr>
+        <w:t xml:space="preserve">основной класс, отвечающий за загрузку уровня и размещение всех объектов. Интерфейс класса можно представить как сетку </w:t>
+      </w:r>
+      <w:r>
+        <w:rPr>
+          <w:sz w:val="40"/>
+          <w:szCs w:val="40"/>
+          <w:lang w:val="en-US"/>
+        </w:rPr>
+        <w:t>x</w:t>
+      </w:r>
+      <w:r>
+        <w:rPr>
+          <w:sz w:val="40"/>
+          <w:szCs w:val="40"/>
+        </w:rPr>
+        <w:t xml:space="preserve"> на </w:t>
+      </w:r>
+      <w:r>
+        <w:rPr>
+          <w:sz w:val="40"/>
+          <w:szCs w:val="40"/>
+          <w:lang w:val="en-US"/>
+        </w:rPr>
+        <w:t>x</w:t>
+      </w:r>
+      <w:r>
+        <w:rPr>
+          <w:sz w:val="40"/>
+          <w:szCs w:val="40"/>
+        </w:rPr>
+        <w:t xml:space="preserve"> </w:t>
+      </w:r>
+      <w:r>
+        <w:rPr>
+          <w:sz w:val="40"/>
+          <w:szCs w:val="40"/>
+        </w:rPr>
+        <w:t>клеток фиксированного размера.</w:t>
       </w:r>
     </w:p>
     <w:p>
       <w:pPr>
         <w:pStyle w:val="a3"/>
+        <w:numPr>
+          <w:ilvl w:val="0"/>
+          <w:numId w:val="3"/>
+        </w:numPr>
+        <w:rPr>
+          <w:sz w:val="40"/>
+          <w:szCs w:val="40"/>
+        </w:rPr>
+      </w:pPr>
+      <w:r>
+        <w:rPr>
+          <w:sz w:val="40"/>
+          <w:szCs w:val="40"/>
+        </w:rPr>
+        <w:t xml:space="preserve">Класс </w:t>
+      </w:r>
+      <w:proofErr w:type="spellStart"/>
+      <w:r>
+        <w:rPr>
+          <w:sz w:val="40"/>
+          <w:szCs w:val="40"/>
+          <w:lang w:val="en-US"/>
+        </w:rPr>
+        <w:t>FileJSON</w:t>
+      </w:r>
+      <w:proofErr w:type="spellEnd"/>
+      <w:r>
+        <w:rPr>
+          <w:sz w:val="40"/>
+          <w:szCs w:val="40"/>
+        </w:rPr>
+        <w:t xml:space="preserve"> – </w:t>
+      </w:r>
+      <w:r>
+        <w:rPr>
+          <w:sz w:val="40"/>
+          <w:szCs w:val="40"/>
+        </w:rPr>
+        <w:t xml:space="preserve">класс, отвечающий за работу </w:t>
+      </w:r>
+      <w:proofErr w:type="gramStart"/>
+      <w:r>
+        <w:rPr>
+          <w:sz w:val="40"/>
+          <w:szCs w:val="40"/>
+        </w:rPr>
+        <w:t>с</w:t>
+      </w:r>
+      <w:r>
+        <w:rPr>
+          <w:sz w:val="40"/>
+          <w:szCs w:val="40"/>
+        </w:rPr>
+        <w:t xml:space="preserve"> .</w:t>
+      </w:r>
+      <w:r>
+        <w:rPr>
+          <w:sz w:val="40"/>
+          <w:szCs w:val="40"/>
+          <w:lang w:val="en-US"/>
+        </w:rPr>
+        <w:t>json</w:t>
+      </w:r>
+      <w:proofErr w:type="gramEnd"/>
+      <w:r>
+        <w:rPr>
+          <w:sz w:val="40"/>
+          <w:szCs w:val="40"/>
+        </w:rPr>
+        <w:t xml:space="preserve"> </w:t>
+      </w:r>
+      <w:proofErr w:type="spellStart"/>
+      <w:r>
+        <w:rPr>
+          <w:sz w:val="40"/>
+          <w:szCs w:val="40"/>
+        </w:rPr>
+        <w:t>конфигами</w:t>
+      </w:r>
+      <w:proofErr w:type="spellEnd"/>
+      <w:r>
+        <w:rPr>
+          <w:sz w:val="40"/>
+          <w:szCs w:val="40"/>
+        </w:rPr>
+        <w:t xml:space="preserve">, представляет собой простой интерфейс для удобного </w:t>
+      </w:r>
+      <w:proofErr w:type="spellStart"/>
+      <w:r>
+        <w:rPr>
+          <w:sz w:val="40"/>
+          <w:szCs w:val="40"/>
+        </w:rPr>
+        <w:t>взаимедоействия</w:t>
+      </w:r>
+      <w:proofErr w:type="spellEnd"/>
+      <w:r>
+        <w:rPr>
+          <w:sz w:val="40"/>
+          <w:szCs w:val="40"/>
+        </w:rPr>
+        <w:t xml:space="preserve"> со внешними источниками.</w:t>
+      </w:r>
+    </w:p>
+    <w:p>
+      <w:pPr>
+        <w:pStyle w:val="a3"/>
+        <w:numPr>
+          <w:ilvl w:val="0"/>
+          <w:numId w:val="3"/>
+        </w:numPr>
+        <w:rPr>
+          <w:sz w:val="40"/>
+          <w:szCs w:val="40"/>
+        </w:rPr>
+      </w:pPr>
+      <w:r>
+        <w:rPr>
+          <w:sz w:val="40"/>
+          <w:szCs w:val="40"/>
+        </w:rPr>
+        <w:t xml:space="preserve">Класс </w:t>
+      </w:r>
+      <w:proofErr w:type="spellStart"/>
+      <w:r>
+        <w:rPr>
+          <w:sz w:val="40"/>
+          <w:szCs w:val="40"/>
+          <w:lang w:val="en-US"/>
+        </w:rPr>
+        <w:t>ImageLoader</w:t>
+      </w:r>
+      <w:proofErr w:type="spellEnd"/>
+      <w:r>
+        <w:rPr>
+          <w:sz w:val="40"/>
+          <w:szCs w:val="40"/>
+        </w:rPr>
+        <w:t xml:space="preserve"> – </w:t>
+      </w:r>
+      <w:r>
+        <w:rPr>
+          <w:sz w:val="40"/>
+          <w:szCs w:val="40"/>
+        </w:rPr>
+        <w:t>включает в себя все необходимые методы для работы с картинками, используется в основном для загрузки спрайтов.</w:t>
+      </w:r>
+    </w:p>
+    <w:p>
+      <w:pPr>
+        <w:pStyle w:val="a3"/>
+        <w:rPr>
+          <w:sz w:val="40"/>
+          <w:szCs w:val="40"/>
+        </w:rPr>
+      </w:pPr>
+    </w:p>
+    <w:p>
+      <w:pPr>
+        <w:pStyle w:val="a3"/>
+        <w:rPr>
+          <w:sz w:val="40"/>
+          <w:szCs w:val="40"/>
+        </w:rPr>
+      </w:pPr>
+    </w:p>
+    <w:p>
+      <w:pPr>
+        <w:rPr>
+          <w:b/>
+          <w:bCs/>
+          <w:sz w:val="48"/>
+          <w:szCs w:val="48"/>
+        </w:rPr>
+      </w:pPr>
+      <w:r>
+        <w:rPr>
+          <w:b/>
+          <w:bCs/>
+          <w:sz w:val="48"/>
+          <w:szCs w:val="48"/>
+        </w:rPr>
+        <w:t>Зоны ответственности</w:t>
+      </w:r>
+      <w:r>
+        <w:rPr>
+          <w:b/>
+          <w:bCs/>
+          <w:sz w:val="48"/>
+          <w:szCs w:val="48"/>
+        </w:rPr>
+        <w:t>:</w:t>
+      </w:r>
+    </w:p>
+    <w:p>
+      <w:pPr>
+        <w:rPr>
+          <w:sz w:val="48"/>
+          <w:szCs w:val="48"/>
+        </w:rPr>
+      </w:pPr>
+      <w:r>
+        <w:rPr>
+          <w:b/>
+          <w:bCs/>
+          <w:sz w:val="48"/>
+          <w:szCs w:val="48"/>
+        </w:rPr>
+        <w:t>Платон</w:t>
+      </w:r>
+      <w:r>
+        <w:rPr>
+          <w:b/>
+          <w:bCs/>
+          <w:sz w:val="48"/>
+          <w:szCs w:val="48"/>
+        </w:rPr>
+        <w:t xml:space="preserve">: </w:t>
+      </w:r>
+      <w:r>
+        <w:rPr>
+          <w:sz w:val="48"/>
+          <w:szCs w:val="48"/>
+        </w:rPr>
+        <w:t xml:space="preserve">вся механика юнитов (расстановка, атака, покупка, базовые классы и т.д.), </w:t>
+      </w:r>
+      <w:proofErr w:type="spellStart"/>
+      <w:r>
+        <w:rPr>
+          <w:sz w:val="48"/>
+          <w:szCs w:val="48"/>
+        </w:rPr>
+        <w:t>конфиги</w:t>
+      </w:r>
+      <w:proofErr w:type="spellEnd"/>
+      <w:r>
+        <w:rPr>
+          <w:sz w:val="48"/>
+          <w:szCs w:val="48"/>
+        </w:rPr>
+        <w:t xml:space="preserve">, предоставление спрайтов, управление </w:t>
+      </w:r>
+      <w:proofErr w:type="spellStart"/>
+      <w:r>
+        <w:rPr>
+          <w:sz w:val="48"/>
+          <w:szCs w:val="48"/>
+        </w:rPr>
+        <w:t>гитхабом</w:t>
+      </w:r>
+      <w:proofErr w:type="spellEnd"/>
+      <w:r>
+        <w:rPr>
+          <w:sz w:val="48"/>
+          <w:szCs w:val="48"/>
+        </w:rPr>
+        <w:t xml:space="preserve"> и стандартизация гита, </w:t>
+      </w:r>
+      <w:proofErr w:type="spellStart"/>
+      <w:r>
+        <w:rPr>
+          <w:sz w:val="48"/>
+          <w:szCs w:val="48"/>
+        </w:rPr>
+        <w:t>багфиксы</w:t>
+      </w:r>
+      <w:proofErr w:type="spellEnd"/>
+      <w:r>
+        <w:rPr>
+          <w:sz w:val="48"/>
+          <w:szCs w:val="48"/>
+        </w:rPr>
+        <w:t xml:space="preserve">, </w:t>
+      </w:r>
+      <w:proofErr w:type="spellStart"/>
+      <w:r>
+        <w:rPr>
+          <w:sz w:val="48"/>
+          <w:szCs w:val="48"/>
+        </w:rPr>
+        <w:t>рефакторинг</w:t>
+      </w:r>
+      <w:proofErr w:type="spellEnd"/>
+      <w:r>
+        <w:rPr>
+          <w:sz w:val="48"/>
+          <w:szCs w:val="48"/>
+        </w:rPr>
+        <w:t>.</w:t>
+      </w:r>
+    </w:p>
+    <w:p>
+      <w:pPr>
+        <w:rPr>
+          <w:sz w:val="48"/>
+          <w:szCs w:val="48"/>
+        </w:rPr>
+      </w:pPr>
+      <w:r>
+        <w:rPr>
+          <w:b/>
+          <w:bCs/>
+          <w:sz w:val="48"/>
+          <w:szCs w:val="48"/>
+        </w:rPr>
+        <w:t>Федор</w:t>
+      </w:r>
+      <w:r>
+        <w:rPr>
+          <w:b/>
+          <w:bCs/>
+          <w:sz w:val="48"/>
+          <w:szCs w:val="48"/>
+        </w:rPr>
+        <w:t>:</w:t>
+      </w:r>
+      <w:r>
+        <w:rPr>
+          <w:b/>
+          <w:bCs/>
+          <w:sz w:val="48"/>
+          <w:szCs w:val="48"/>
+        </w:rPr>
+        <w:t xml:space="preserve"> </w:t>
+      </w:r>
+      <w:r>
+        <w:rPr>
+          <w:sz w:val="48"/>
+          <w:szCs w:val="48"/>
+        </w:rPr>
+        <w:t xml:space="preserve">базовый функционал игры (запуск, меню, конец и начало игры, выбор уровней и сложности), сетка уровня, механика врагов </w:t>
+      </w:r>
+      <w:r>
+        <w:rPr>
+          <w:sz w:val="48"/>
+          <w:szCs w:val="48"/>
+        </w:rPr>
+        <w:lastRenderedPageBreak/>
+        <w:t xml:space="preserve">(перемещение, базовые классы, атака), </w:t>
+      </w:r>
+      <w:proofErr w:type="spellStart"/>
+      <w:r>
+        <w:rPr>
+          <w:sz w:val="48"/>
+          <w:szCs w:val="48"/>
+        </w:rPr>
+        <w:t>багфиксы</w:t>
+      </w:r>
+      <w:proofErr w:type="spellEnd"/>
+      <w:r>
+        <w:rPr>
+          <w:sz w:val="48"/>
+          <w:szCs w:val="48"/>
+        </w:rPr>
+        <w:t xml:space="preserve">, </w:t>
+      </w:r>
+      <w:proofErr w:type="spellStart"/>
+      <w:r>
+        <w:rPr>
+          <w:sz w:val="48"/>
+          <w:szCs w:val="48"/>
+        </w:rPr>
+        <w:t>рефакторинг</w:t>
+      </w:r>
+      <w:proofErr w:type="spellEnd"/>
+      <w:r>
+        <w:rPr>
+          <w:sz w:val="48"/>
+          <w:szCs w:val="48"/>
+        </w:rPr>
+        <w:t>.</w:t>
+      </w:r>
+    </w:p>
+    <w:p>
+      <w:pPr>
+        <w:pStyle w:val="a3"/>
         <w:rPr>
           <w:sz w:val="40"/>
           <w:szCs w:val="40"/>
@@ -529,15 +963,145 @@
           <w:szCs w:val="48"/>
         </w:rPr>
       </w:pPr>
-      <w:r>
-        <w:rPr>
-          <w:b/>
-          <w:bCs/>
-          <w:sz w:val="48"/>
-          <w:szCs w:val="48"/>
-        </w:rPr>
-        <w:t>?????</w:t>
-      </w:r>
+      <w:proofErr w:type="spellStart"/>
+      <w:r>
+        <w:rPr>
+          <w:b/>
+          <w:bCs/>
+          <w:sz w:val="48"/>
+          <w:szCs w:val="48"/>
+          <w:lang w:val="en-US"/>
+        </w:rPr>
+        <w:t>pygame</w:t>
+      </w:r>
+      <w:proofErr w:type="spellEnd"/>
+    </w:p>
+    <w:p>
+      <w:pPr>
+        <w:rPr>
+          <w:b/>
+          <w:bCs/>
+          <w:sz w:val="48"/>
+          <w:szCs w:val="48"/>
+        </w:rPr>
+      </w:pPr>
+      <w:r>
+        <w:rPr>
+          <w:b/>
+          <w:bCs/>
+          <w:sz w:val="48"/>
+          <w:szCs w:val="48"/>
+          <w:lang w:val="en-US"/>
+        </w:rPr>
+        <w:t>sys</w:t>
+      </w:r>
+      <w:r>
+        <w:rPr>
+          <w:b/>
+          <w:bCs/>
+          <w:sz w:val="48"/>
+          <w:szCs w:val="48"/>
+        </w:rPr>
+        <w:t xml:space="preserve"> </w:t>
+      </w:r>
+    </w:p>
+    <w:p>
+      <w:pPr>
+        <w:rPr>
+          <w:b/>
+          <w:bCs/>
+          <w:sz w:val="48"/>
+          <w:szCs w:val="48"/>
+          <w:lang w:val="en-US"/>
+        </w:rPr>
+      </w:pPr>
+      <w:proofErr w:type="spellStart"/>
+      <w:r>
+        <w:rPr>
+          <w:b/>
+          <w:bCs/>
+          <w:sz w:val="48"/>
+          <w:szCs w:val="48"/>
+          <w:lang w:val="en-US"/>
+        </w:rPr>
+        <w:t>pathlib</w:t>
+      </w:r>
+      <w:proofErr w:type="spellEnd"/>
+      <w:r>
+        <w:rPr>
+          <w:b/>
+          <w:bCs/>
+          <w:sz w:val="48"/>
+          <w:szCs w:val="48"/>
+          <w:lang w:val="en-US"/>
+        </w:rPr>
+        <w:t xml:space="preserve"> </w:t>
+      </w:r>
+    </w:p>
+    <w:p>
+      <w:pPr>
+        <w:rPr>
+          <w:b/>
+          <w:bCs/>
+          <w:sz w:val="48"/>
+          <w:szCs w:val="48"/>
+          <w:lang w:val="en-US"/>
+        </w:rPr>
+      </w:pPr>
+      <w:proofErr w:type="spellStart"/>
+      <w:r>
+        <w:rPr>
+          <w:b/>
+          <w:bCs/>
+          <w:sz w:val="48"/>
+          <w:szCs w:val="48"/>
+          <w:lang w:val="en-US"/>
+        </w:rPr>
+        <w:t>os</w:t>
+      </w:r>
+      <w:proofErr w:type="spellEnd"/>
+      <w:r>
+        <w:rPr>
+          <w:b/>
+          <w:bCs/>
+          <w:sz w:val="48"/>
+          <w:szCs w:val="48"/>
+          <w:lang w:val="en-US"/>
+        </w:rPr>
+        <w:t xml:space="preserve"> </w:t>
+      </w:r>
+    </w:p>
+    <w:p>
+      <w:pPr>
+        <w:rPr>
+          <w:b/>
+          <w:bCs/>
+          <w:sz w:val="48"/>
+          <w:szCs w:val="48"/>
+          <w:lang w:val="en-US"/>
+        </w:rPr>
+      </w:pPr>
+      <w:r>
+        <w:rPr>
+          <w:b/>
+          <w:bCs/>
+          <w:sz w:val="48"/>
+          <w:szCs w:val="48"/>
+          <w:lang w:val="en-US"/>
+        </w:rPr>
+        <w:t xml:space="preserve">json </w:t>
+      </w:r>
+    </w:p>
+    <w:p>
+      <w:pPr>
+        <w:rPr>
+          <w:b/>
+          <w:bCs/>
+          <w:sz w:val="48"/>
+          <w:szCs w:val="48"/>
+          <w:lang w:val="en-US"/>
+        </w:rPr>
+      </w:pPr>
     </w:p>
     <w:p>
       <w:pPr>
@@ -578,7 +1142,7 @@
 </file>
 
 <file path=word/numbering.xml><?xml version="1.0" encoding="utf-8"?>
-<w:numbering xmlns:wpc="http://schemas.microsoft.com/office/word/2010/wordprocessingCanvas" xmlns:cx="http://schemas.microsoft.com/office/drawing/2014/chartex" xmlns:cx1="http://schemas.microsoft.com/office/drawing/2015/9/8/chartex" xmlns:cx2="http://schemas.microsoft.com/office/drawing/2015/10/21/chartex" xmlns:cx3="http://schemas.microsoft.com/office/drawing/2016/5/9/chartex" xmlns:cx4="http://schemas.microsoft.com/office/drawing/2016/5/10/chartex" xmlns:cx5="http://schemas.microsoft.com/office/drawing/2016/5/11/chartex" xmlns:cx6="http://schemas.microsoft.com/office/drawing/2016/5/12/chartex" xmlns:cx7="http://schemas.microsoft.com/office/drawing/2016/5/13/chartex" xmlns:cx8="http://schemas.microsoft.com/office/drawing/2016/5/14/chartex" xmlns:mc="http://schemas.openxmlformats.org/markup-compatibility/2006" xmlns:aink="http://schemas.microsoft.com/office/drawing/2016/ink" xmlns:am3d="http://schemas.microsoft.com/office/drawing/2017/model3d" xmlns:o="urn:schemas-microsoft-com:office:office" xmlns:r="http://schemas.openxmlformats.org/officeDocument/2006/relationships" xmlns:m="http://schemas.openxmlformats.org/officeDocument/2006/math" xmlns:v="urn:schemas-microsoft-com:vml" xmlns:wp14="http://schemas.microsoft.com/office/word/2010/wordprocessingDrawing" xmlns:wp="http://schemas.openxmlformats.org/drawingml/2006/wordprocessingDrawing" xmlns:w10="urn:schemas-microsoft-com:office:word" xmlns:w="http://schemas.openxmlformats.org/wordprocessingml/2006/main" xmlns:w14="http://schemas.microsoft.com/office/word/2010/wordml" xmlns:w15="http://schemas.microsoft.com/office/word/2012/wordml" xmlns:w16cid="http://schemas.microsoft.com/office/word/2016/wordml/cid" xmlns:w16se="http://schemas.microsoft.com/office/word/2015/wordml/symex" xmlns:wpg="http://schemas.microsoft.com/office/word/2010/wordprocessingGroup" xmlns:wpi="http://schemas.microsoft.com/office/word/2010/wordprocessingInk" xmlns:wne="http://schemas.microsoft.com/office/word/2006/wordml" xmlns:wps="http://schemas.microsoft.com/office/word/2010/wordprocessingShape" mc:Ignorable="w14 w15 w16se w16cid wp14">
+<w:numbering xmlns:wpc="http://schemas.microsoft.com/office/word/2010/wordprocessingCanvas" xmlns:cx="http://schemas.microsoft.com/office/drawing/2014/chartex" xmlns:cx1="http://schemas.microsoft.com/office/drawing/2015/9/8/chartex" xmlns:cx2="http://schemas.microsoft.com/office/drawing/2015/10/21/chartex" xmlns:cx3="http://schemas.microsoft.com/office/drawing/2016/5/9/chartex" xmlns:cx4="http://schemas.microsoft.com/office/drawing/2016/5/10/chartex" xmlns:cx5="http://schemas.microsoft.com/office/drawing/2016/5/11/chartex" xmlns:cx6="http://schemas.microsoft.com/office/drawing/2016/5/12/chartex" xmlns:cx7="http://schemas.microsoft.com/office/drawing/2016/5/13/chartex" xmlns:cx8="http://schemas.microsoft.com/office/drawing/2016/5/14/chartex" xmlns:mc="http://schemas.openxmlformats.org/markup-compatibility/2006" xmlns:aink="http://schemas.microsoft.com/office/drawing/2016/ink" xmlns:am3d="http://schemas.microsoft.com/office/drawing/2017/model3d" xmlns:o="urn:schemas-microsoft-com:office:office" xmlns:r="http://schemas.openxmlformats.org/officeDocument/2006/relationships" xmlns:m="http://schemas.openxmlformats.org/officeDocument/2006/math" xmlns:v="urn:schemas-microsoft-com:vml" xmlns:wp14="http://schemas.microsoft.com/office/word/2010/wordprocessingDrawing" xmlns:wp="http://schemas.openxmlformats.org/drawingml/2006/wordprocessingDrawing" xmlns:w10="urn:schemas-microsoft-com:office:word" xmlns:w="http://schemas.openxmlformats.org/wordprocessingml/2006/main" xmlns:w14="http://schemas.microsoft.com/office/word/2010/wordml" xmlns:w15="http://schemas.microsoft.com/office/word/2012/wordml" xmlns:w16cex="http://schemas.microsoft.com/office/word/2018/wordml/cex" xmlns:w16cid="http://schemas.microsoft.com/office/word/2016/wordml/cid" xmlns:w16="http://schemas.microsoft.com/office/word/2018/wordml" xmlns:w16se="http://schemas.microsoft.com/office/word/2015/wordml/symex" xmlns:wpg="http://schemas.microsoft.com/office/word/2010/wordprocessingGroup" xmlns:wpi="http://schemas.microsoft.com/office/word/2010/wordprocessingInk" xmlns:wne="http://schemas.microsoft.com/office/word/2006/wordml" xmlns:wps="http://schemas.microsoft.com/office/word/2010/wordprocessingShape" mc:Ignorable="w14 w15 w16se w16cid w16 w16cex wp14">
   <w:abstractNum w:abstractNumId="0" w15:restartNumberingAfterBreak="0">
     <w:nsid w:val="28BB5AF1"/>
     <w:multiLevelType w:val="hybridMultilevel"/>
@@ -904,7 +1468,7 @@
 </file>
 
 <file path=word/styles.xml><?xml version="1.0" encoding="utf-8"?>
-<w:styles xmlns:mc="http://schemas.openxmlformats.org/markup-compatibility/2006" xmlns:r="http://schemas.openxmlformats.org/officeDocument/2006/relationships" xmlns:w="http://schemas.openxmlformats.org/wordprocessingml/2006/main" xmlns:w14="http://schemas.microsoft.com/office/word/2010/wordml" xmlns:w15="http://schemas.microsoft.com/office/word/2012/wordml" xmlns:w16cid="http://schemas.microsoft.com/office/word/2016/wordml/cid" xmlns:w16se="http://schemas.microsoft.com/office/word/2015/wordml/symex" mc:Ignorable="w14 w15 w16se w16cid">
+<w:styles xmlns:mc="http://schemas.openxmlformats.org/markup-compatibility/2006" xmlns:r="http://schemas.openxmlformats.org/officeDocument/2006/relationships" xmlns:w="http://schemas.openxmlformats.org/wordprocessingml/2006/main" xmlns:w14="http://schemas.microsoft.com/office/word/2010/wordml" xmlns:w15="http://schemas.microsoft.com/office/word/2012/wordml" xmlns:w16cex="http://schemas.microsoft.com/office/word/2018/wordml/cex" xmlns:w16cid="http://schemas.microsoft.com/office/word/2016/wordml/cid" xmlns:w16="http://schemas.microsoft.com/office/word/2018/wordml" xmlns:w16se="http://schemas.microsoft.com/office/word/2015/wordml/symex" mc:Ignorable="w14 w15 w16se w16cid w16 w16cex">
   <w:docDefaults>
     <w:rPrDefault>
       <w:rPr>
@@ -916,7 +1480,7 @@
     </w:rPrDefault>
     <w:pPrDefault/>
   </w:docDefaults>
-  <w:latentStyles w:defLockedState="0" w:defUIPriority="99" w:defSemiHidden="0" w:defUnhideWhenUsed="0" w:defQFormat="0" w:count="375">
+  <w:latentStyles w:defLockedState="0" w:defUIPriority="99" w:defSemiHidden="0" w:defUnhideWhenUsed="0" w:defQFormat="0" w:count="376">
     <w:lsdException w:name="Normal" w:uiPriority="0" w:qFormat="1"/>
     <w:lsdException w:name="heading 1" w:uiPriority="9" w:qFormat="1"/>
     <w:lsdException w:name="heading 2" w:semiHidden="1" w:uiPriority="9" w:unhideWhenUsed="1" w:qFormat="1"/>
@@ -1022,7 +1586,6 @@
     <w:lsdException w:name="HTML Sample" w:semiHidden="1" w:unhideWhenUsed="1"/>
     <w:lsdException w:name="HTML Typewriter" w:semiHidden="1" w:unhideWhenUsed="1"/>
     <w:lsdException w:name="HTML Variable" w:semiHidden="1" w:unhideWhenUsed="1"/>
-    <w:lsdException w:name="Normal Table" w:semiHidden="1" w:unhideWhenUsed="1"/>
     <w:lsdException w:name="annotation subject" w:semiHidden="1" w:unhideWhenUsed="1"/>
     <w:lsdException w:name="No List" w:semiHidden="1" w:unhideWhenUsed="1"/>
     <w:lsdException w:name="Outline List 1" w:semiHidden="1" w:unhideWhenUsed="1"/>
@@ -1069,10 +1632,8 @@
     <w:lsdException w:name="Table Subtle 2" w:semiHidden="1" w:unhideWhenUsed="1"/>
     <w:lsdException w:name="Table Web 1" w:semiHidden="1" w:unhideWhenUsed="1"/>
     <w:lsdException w:name="Table Web 2" w:semiHidden="1" w:unhideWhenUsed="1"/>
-    <w:lsdException w:name="Table Web 3" w:semiHidden="1" w:unhideWhenUsed="1"/>
     <w:lsdException w:name="Balloon Text" w:semiHidden="1" w:unhideWhenUsed="1"/>
     <w:lsdException w:name="Table Grid" w:uiPriority="39"/>
-    <w:lsdException w:name="Table Theme" w:semiHidden="1" w:unhideWhenUsed="1"/>
     <w:lsdException w:name="Placeholder Text" w:semiHidden="1"/>
     <w:lsdException w:name="No Spacing" w:uiPriority="1" w:qFormat="1"/>
     <w:lsdException w:name="Light Shading" w:uiPriority="60"/>
@@ -1292,6 +1853,7 @@
     <w:lsdException w:name="Smart Hyperlink" w:semiHidden="1" w:unhideWhenUsed="1"/>
     <w:lsdException w:name="Hashtag" w:semiHidden="1" w:unhideWhenUsed="1"/>
     <w:lsdException w:name="Unresolved Mention" w:semiHidden="1" w:unhideWhenUsed="1"/>
+    <w:lsdException w:name="Smart Link" w:semiHidden="1" w:unhideWhenUsed="1"/>
   </w:latentStyles>
   <w:style w:type="paragraph" w:default="1" w:styleId="a">
     <w:name w:val="Normal"/>

</xml_diff>